<commit_message>
skrevet litt om de ulike punktene
</commit_message>
<xml_diff>
--- a/AP_Sprint4/Plan for brukertest.docx
+++ b/AP_Sprint4/Plan for brukertest.docx
@@ -4,6 +4,11 @@
   <w:body>
     <w:p>
       <w:pPr>
+        <w:pStyle w:val="Listeavsnitt"/>
+        <w:numPr>
+          <w:ilvl w:val="0"/>
+          <w:numId w:val="2"/>
+        </w:numPr>
         <w:rPr>
           <w:b/>
           <w:sz w:val="30"/>
@@ -16,16 +21,17 @@
           <w:sz w:val="30"/>
           <w:szCs w:val="30"/>
         </w:rPr>
-        <w:t xml:space="preserve">1.0 </w:t>
-      </w:r>
-      <w:r>
+        <w:t>Testplan</w:t>
+      </w:r>
+    </w:p>
+    <w:p>
+      <w:pPr>
         <w:rPr>
           <w:b/>
           <w:sz w:val="30"/>
           <w:szCs w:val="30"/>
         </w:rPr>
-        <w:t>Planlegge brukertest:</w:t>
-      </w:r>
+      </w:pPr>
     </w:p>
     <w:p/>
     <w:p>
@@ -35,8 +41,14 @@
           <w:ilvl w:val="0"/>
           <w:numId w:val="1"/>
         </w:numPr>
-      </w:pPr>
-      <w:r>
+        <w:rPr>
+          <w:b/>
+        </w:rPr>
+      </w:pPr>
+      <w:r>
+        <w:rPr>
+          <w:b/>
+        </w:rPr>
         <w:t>Hva er formålet med brukertesten?</w:t>
       </w:r>
     </w:p>
@@ -45,9 +57,28 @@
         <w:pStyle w:val="Listeavsnitt"/>
         <w:ind w:left="360"/>
       </w:pPr>
-    </w:p>
-    <w:p>
-      <w:pPr>
+      <w:r>
+        <w:t xml:space="preserve">Vi har laget løsninger med nye konsepter for Aftenposten. Vi har laget et interaktiv tidslinje med flere hendelser med et CMS- system. Nettstedet består nye navigasjon og funksjoner, men vi vet ikke hvordan dette vil være for brukerne. </w:t>
+      </w:r>
+    </w:p>
+    <w:p>
+      <w:pPr>
+        <w:pStyle w:val="Listeavsnitt"/>
+        <w:ind w:left="360"/>
+      </w:pPr>
+    </w:p>
+    <w:p>
+      <w:pPr>
+        <w:pStyle w:val="Listeavsnitt"/>
+        <w:ind w:left="360"/>
+      </w:pPr>
+      <w:r>
+        <w:t xml:space="preserve">Formålet med brukertesten er at vi ønsker å finne ut om brukerne finner frem på den nye tidslinjen og CMS-en, samt om de forstår konseptet. </w:t>
+      </w:r>
+    </w:p>
+    <w:p>
+      <w:pPr>
+        <w:pStyle w:val="Listeavsnitt"/>
         <w:ind w:left="360"/>
       </w:pPr>
     </w:p>
@@ -58,11 +89,30 @@
           <w:ilvl w:val="0"/>
           <w:numId w:val="1"/>
         </w:numPr>
-      </w:pPr>
-      <w:r>
+        <w:rPr>
+          <w:b/>
+        </w:rPr>
+      </w:pPr>
+      <w:r>
+        <w:rPr>
+          <w:b/>
+        </w:rPr>
         <w:t>Hvilken funksjonalitet skal testes?</w:t>
       </w:r>
     </w:p>
+    <w:p>
+      <w:pPr>
+        <w:pStyle w:val="Listeavsnitt"/>
+        <w:ind w:left="360"/>
+      </w:pPr>
+    </w:p>
+    <w:p>
+      <w:pPr>
+        <w:pStyle w:val="Listeavsnitt"/>
+        <w:ind w:left="360"/>
+      </w:pPr>
+    </w:p>
+    <w:p/>
     <w:p>
       <w:pPr>
         <w:pStyle w:val="Listeavsnitt"/>
@@ -70,10 +120,88 @@
           <w:ilvl w:val="0"/>
           <w:numId w:val="1"/>
         </w:numPr>
-      </w:pPr>
-      <w:r>
-        <w:t>Hva slags system skal du testes?</w:t>
-      </w:r>
+        <w:rPr>
+          <w:b/>
+        </w:rPr>
+      </w:pPr>
+      <w:r>
+        <w:rPr>
+          <w:b/>
+        </w:rPr>
+        <w:t xml:space="preserve">Hva slags system skal </w:t>
+      </w:r>
+      <w:r>
+        <w:rPr>
+          <w:b/>
+        </w:rPr>
+        <w:t>vi</w:t>
+      </w:r>
+      <w:r>
+        <w:rPr>
+          <w:b/>
+        </w:rPr>
+        <w:t xml:space="preserve"> testes?</w:t>
+      </w:r>
+    </w:p>
+    <w:p>
+      <w:pPr>
+        <w:pStyle w:val="Listeavsnitt"/>
+        <w:ind w:left="360"/>
+      </w:pPr>
+    </w:p>
+    <w:p>
+      <w:pPr>
+        <w:ind w:left="360"/>
+      </w:pPr>
+      <w:r>
+        <w:t xml:space="preserve">Vi skal </w:t>
+      </w:r>
+      <w:proofErr w:type="spellStart"/>
+      <w:r>
+        <w:t>teste</w:t>
+      </w:r>
+      <w:proofErr w:type="spellEnd"/>
+      <w:r>
+        <w:t xml:space="preserve"> første versjon av Content </w:t>
+      </w:r>
+      <w:proofErr w:type="spellStart"/>
+      <w:r>
+        <w:t>Mangement</w:t>
+      </w:r>
+      <w:proofErr w:type="spellEnd"/>
+      <w:r>
+        <w:t xml:space="preserve"> System. Vi skal gjøre klart </w:t>
+      </w:r>
+      <w:proofErr w:type="spellStart"/>
+      <w:r>
+        <w:t>testdata</w:t>
+      </w:r>
+      <w:proofErr w:type="spellEnd"/>
+      <w:r>
+        <w:t xml:space="preserve"> slik at brukerne kan gjennomføre oppgavene. </w:t>
+      </w:r>
+    </w:p>
+    <w:p/>
+    <w:p>
+      <w:pPr>
+        <w:pStyle w:val="Listeavsnitt"/>
+        <w:ind w:left="360"/>
+        <w:rPr>
+          <w:i/>
+        </w:rPr>
+      </w:pPr>
+      <w:r>
+        <w:rPr>
+          <w:i/>
+        </w:rPr>
+        <w:t xml:space="preserve">PS! Vi må ta skjermbilder av systemet vi tester, fordi da kan vi benytte dette som fremtidige referanse, samt dokumentere hvor problemene ligger. </w:t>
+      </w:r>
+    </w:p>
+    <w:p>
+      <w:pPr>
+        <w:pStyle w:val="Listeavsnitt"/>
+        <w:ind w:left="360"/>
+      </w:pPr>
     </w:p>
     <w:p>
       <w:pPr>
@@ -82,10 +210,128 @@
           <w:ilvl w:val="0"/>
           <w:numId w:val="1"/>
         </w:numPr>
-      </w:pPr>
-      <w:r>
+        <w:rPr>
+          <w:b/>
+        </w:rPr>
+      </w:pPr>
+      <w:r>
+        <w:rPr>
+          <w:b/>
+        </w:rPr>
         <w:t>Hva slag personer skal være testbrukere?</w:t>
       </w:r>
+    </w:p>
+    <w:p>
+      <w:pPr>
+        <w:pStyle w:val="Listeavsnitt"/>
+        <w:ind w:left="360"/>
+      </w:pPr>
+    </w:p>
+    <w:p>
+      <w:pPr>
+        <w:pStyle w:val="Listeavsnitt"/>
+        <w:ind w:left="360"/>
+      </w:pPr>
+      <w:r>
+        <w:t xml:space="preserve">Vi har valgt ut 7 personer som skal ta brukertesten. </w:t>
+      </w:r>
+    </w:p>
+    <w:p>
+      <w:pPr>
+        <w:pStyle w:val="Listeavsnitt"/>
+        <w:ind w:left="360"/>
+      </w:pPr>
+    </w:p>
+    <w:p>
+      <w:pPr>
+        <w:pStyle w:val="Listeavsnitt"/>
+        <w:ind w:left="360"/>
+      </w:pPr>
+      <w:r>
+        <w:t>Utvelgelseskriterier:</w:t>
+      </w:r>
+    </w:p>
+    <w:p>
+      <w:pPr>
+        <w:pStyle w:val="Listeavsnitt"/>
+        <w:numPr>
+          <w:ilvl w:val="0"/>
+          <w:numId w:val="4"/>
+        </w:numPr>
+      </w:pPr>
+      <w:r>
+        <w:t>har tilgang til internett på jobb</w:t>
+      </w:r>
+    </w:p>
+    <w:p>
+      <w:pPr>
+        <w:pStyle w:val="Listeavsnitt"/>
+        <w:numPr>
+          <w:ilvl w:val="0"/>
+          <w:numId w:val="4"/>
+        </w:numPr>
+      </w:pPr>
+      <w:r>
+        <w:t>har tidligere brukt et CMS-system</w:t>
+      </w:r>
+    </w:p>
+    <w:p>
+      <w:pPr>
+        <w:pStyle w:val="Listeavsnitt"/>
+        <w:ind w:left="360"/>
+      </w:pPr>
+    </w:p>
+    <w:p>
+      <w:pPr>
+        <w:pStyle w:val="Listeavsnitt"/>
+        <w:ind w:left="360"/>
+      </w:pPr>
+    </w:p>
+    <w:p>
+      <w:pPr>
+        <w:pStyle w:val="Listeavsnitt"/>
+        <w:ind w:left="360"/>
+      </w:pPr>
+      <w:r>
+        <w:t xml:space="preserve">Demografiske </w:t>
+      </w:r>
+      <w:proofErr w:type="spellStart"/>
+      <w:r>
+        <w:t>kriterer</w:t>
+      </w:r>
+      <w:proofErr w:type="spellEnd"/>
+      <w:r>
+        <w:t>:</w:t>
+      </w:r>
+    </w:p>
+    <w:p>
+      <w:pPr>
+        <w:pStyle w:val="Listeavsnitt"/>
+        <w:numPr>
+          <w:ilvl w:val="0"/>
+          <w:numId w:val="3"/>
+        </w:numPr>
+      </w:pPr>
+      <w:r>
+        <w:t>både menn og kvinner</w:t>
+      </w:r>
+    </w:p>
+    <w:p>
+      <w:pPr>
+        <w:pStyle w:val="Listeavsnitt"/>
+        <w:numPr>
+          <w:ilvl w:val="0"/>
+          <w:numId w:val="3"/>
+        </w:numPr>
+      </w:pPr>
+      <w:r>
+        <w:t>bør jobbe i bedriften (aftenposten)</w:t>
+      </w:r>
+    </w:p>
+    <w:p>
+      <w:pPr>
+        <w:pStyle w:val="Listeavsnitt"/>
+      </w:pPr>
     </w:p>
     <w:p>
       <w:pPr>
@@ -94,10 +340,37 @@
           <w:ilvl w:val="0"/>
           <w:numId w:val="1"/>
         </w:numPr>
-      </w:pPr>
-      <w:r>
+        <w:rPr>
+          <w:b/>
+        </w:rPr>
+      </w:pPr>
+      <w:r>
+        <w:rPr>
+          <w:b/>
+        </w:rPr>
         <w:t>Hvor skal testen foregå (skal brukerne komme til dere, eller skal dere dra ut til brukerne)?</w:t>
       </w:r>
+    </w:p>
+    <w:p>
+      <w:pPr>
+        <w:pStyle w:val="Listeavsnitt"/>
+        <w:ind w:left="360"/>
+      </w:pPr>
+      <w:r>
+        <w:t>Testen skal foregå p</w:t>
+      </w:r>
+      <w:r>
+        <w:t>å bygget til Aftenposten (Oslo). Vi skal holde av et møterom hvor testen skal foregå. Brukerne blir invitert til å komme til den avdelingen vi sitter i</w:t>
+      </w:r>
+      <w:r>
+        <w:t xml:space="preserve">.  </w:t>
+      </w:r>
+    </w:p>
+    <w:p>
+      <w:pPr>
+        <w:pStyle w:val="Listeavsnitt"/>
+        <w:ind w:left="360"/>
+      </w:pPr>
     </w:p>
     <w:p>
       <w:pPr>
@@ -106,10 +379,131 @@
           <w:ilvl w:val="0"/>
           <w:numId w:val="1"/>
         </w:numPr>
-      </w:pPr>
-      <w:r>
+        <w:rPr>
+          <w:b/>
+        </w:rPr>
+      </w:pPr>
+      <w:r>
+        <w:rPr>
+          <w:b/>
+        </w:rPr>
         <w:t xml:space="preserve">Hva slags testutstyr skal brukerne benytte? </w:t>
       </w:r>
+    </w:p>
+    <w:p>
+      <w:pPr>
+        <w:pStyle w:val="Listeavsnitt"/>
+        <w:ind w:left="360"/>
+      </w:pPr>
+      <w:r>
+        <w:t xml:space="preserve">Siden vi skal </w:t>
+      </w:r>
+      <w:proofErr w:type="spellStart"/>
+      <w:r>
+        <w:t>teste</w:t>
+      </w:r>
+      <w:proofErr w:type="spellEnd"/>
+      <w:r>
+        <w:t xml:space="preserve"> et internt system, så er det kunstig å finne ut hvilke skjermoppløsning, hvilket operativsystem og datastyr brukerne benytter seg av. Men vi har ikke valgt å undersøke dette, grunnet bedriften ikke har konkret oversikt på det.</w:t>
+      </w:r>
+    </w:p>
+    <w:p>
+      <w:pPr>
+        <w:pStyle w:val="Listeavsnitt"/>
+        <w:ind w:left="360"/>
+      </w:pPr>
+    </w:p>
+    <w:p>
+      <w:pPr>
+        <w:ind w:firstLine="360"/>
+      </w:pPr>
+      <w:r>
+        <w:t xml:space="preserve">Vi har derimot tatt høyde for: </w:t>
+      </w:r>
+    </w:p>
+    <w:p>
+      <w:pPr>
+        <w:pStyle w:val="Listeavsnitt"/>
+        <w:numPr>
+          <w:ilvl w:val="0"/>
+          <w:numId w:val="3"/>
+        </w:numPr>
+      </w:pPr>
+      <w:r>
+        <w:t>Windows XP eller 7</w:t>
+      </w:r>
+    </w:p>
+    <w:p>
+      <w:pPr>
+        <w:pStyle w:val="Listeavsnitt"/>
+        <w:numPr>
+          <w:ilvl w:val="0"/>
+          <w:numId w:val="3"/>
+        </w:numPr>
+      </w:pPr>
+      <w:r>
+        <w:lastRenderedPageBreak/>
+        <w:t xml:space="preserve">Mac OS </w:t>
+      </w:r>
+      <w:proofErr w:type="spellStart"/>
+      <w:r>
+        <w:t>X</w:t>
+      </w:r>
+      <w:proofErr w:type="spellEnd"/>
+    </w:p>
+    <w:p>
+      <w:pPr>
+        <w:pStyle w:val="Listeavsnitt"/>
+        <w:numPr>
+          <w:ilvl w:val="0"/>
+          <w:numId w:val="3"/>
+        </w:numPr>
+      </w:pPr>
+      <w:r>
+        <w:t xml:space="preserve">Internett Explorer 8 til 10, Safari og </w:t>
+      </w:r>
+      <w:proofErr w:type="spellStart"/>
+      <w:r>
+        <w:t>Firefox</w:t>
+      </w:r>
+      <w:proofErr w:type="spellEnd"/>
+      <w:r>
+        <w:t xml:space="preserve"> </w:t>
+      </w:r>
+    </w:p>
+    <w:p>
+      <w:pPr>
+        <w:ind w:left="360"/>
+      </w:pPr>
+    </w:p>
+    <w:p>
+      <w:pPr>
+        <w:ind w:left="360"/>
+      </w:pPr>
+      <w:r>
+        <w:t>HØR MED EIRIK!!!!</w:t>
+      </w:r>
+    </w:p>
+    <w:p>
+      <w:pPr>
+        <w:pStyle w:val="Listeavsnitt"/>
+        <w:ind w:left="360"/>
+      </w:pPr>
+    </w:p>
+    <w:p>
+      <w:pPr>
+        <w:pStyle w:val="Listeavsnitt"/>
+        <w:ind w:left="360"/>
+      </w:pPr>
+      <w:r>
+        <w:t xml:space="preserve">OBS! Må være forberedt på at brukerne kan ha lite kjennskap/uvant med andre operativsystemer eller nettlesere. </w:t>
+      </w:r>
+    </w:p>
+    <w:p>
+      <w:pPr>
+        <w:pStyle w:val="Listeavsnitt"/>
+        <w:ind w:left="360"/>
+      </w:pPr>
     </w:p>
     <w:p>
       <w:pPr>
@@ -118,10 +512,22 @@
           <w:ilvl w:val="0"/>
           <w:numId w:val="1"/>
         </w:numPr>
-      </w:pPr>
-      <w:r>
+        <w:rPr>
+          <w:b/>
+        </w:rPr>
+      </w:pPr>
+      <w:r>
+        <w:rPr>
+          <w:b/>
+        </w:rPr>
         <w:t>Hvilke oppgaver skal brukerne få?</w:t>
       </w:r>
+    </w:p>
+    <w:p>
+      <w:pPr>
+        <w:pStyle w:val="Listeavsnitt"/>
+        <w:ind w:left="360"/>
+      </w:pPr>
     </w:p>
     <w:p>
       <w:pPr>
@@ -130,14 +536,27 @@
           <w:ilvl w:val="0"/>
           <w:numId w:val="1"/>
         </w:numPr>
-      </w:pPr>
-      <w:r>
-        <w:t>Hvilke</w:t>
-      </w:r>
+        <w:rPr>
+          <w:b/>
+        </w:rPr>
+      </w:pPr>
       <w:bookmarkStart w:id="0" w:name="_GoBack"/>
-      <w:bookmarkEnd w:id="0"/>
-      <w:r>
-        <w:t xml:space="preserve">n timeplan skal du følge? </w:t>
+      <w:r>
+        <w:rPr>
+          <w:b/>
+        </w:rPr>
+        <w:t>Hvilken timeplan skal du følge?</w:t>
+      </w:r>
+    </w:p>
+    <w:bookmarkEnd w:id="0"/>
+    <w:p/>
+    <w:p>
+      <w:pPr>
+        <w:pStyle w:val="Listeavsnitt"/>
+        <w:ind w:left="360"/>
+      </w:pPr>
+      <w:r>
+        <w:t xml:space="preserve"> </w:t>
       </w:r>
     </w:p>
     <w:p>
@@ -152,6 +571,7 @@
         <w:t>Hvilke spørsmål skal du stille brukerne før og etter testen?</w:t>
       </w:r>
     </w:p>
+    <w:p/>
     <w:p>
       <w:pPr>
         <w:pStyle w:val="Listeavsnitt"/>
@@ -167,6 +587,12 @@
     <w:p>
       <w:pPr>
         <w:pStyle w:val="Listeavsnitt"/>
+        <w:ind w:left="360"/>
+      </w:pPr>
+    </w:p>
+    <w:p>
+      <w:pPr>
+        <w:pStyle w:val="Listeavsnitt"/>
         <w:numPr>
           <w:ilvl w:val="0"/>
           <w:numId w:val="1"/>
@@ -175,6 +601,12 @@
       <w:r>
         <w:t>Hvordan skal vi formidle funnene i testen?</w:t>
       </w:r>
+    </w:p>
+    <w:p>
+      <w:pPr>
+        <w:pStyle w:val="Listeavsnitt"/>
+        <w:ind w:left="360"/>
+      </w:pPr>
     </w:p>
     <w:p>
       <w:pPr>
@@ -331,6 +763,232 @@
 <file path=word/numbering.xml><?xml version="1.0" encoding="utf-8"?>
 <w:numbering xmlns:wpc="http://schemas.microsoft.com/office/word/2010/wordprocessingCanvas" xmlns:mo="http://schemas.microsoft.com/office/mac/office/2008/main" xmlns:mc="http://schemas.openxmlformats.org/markup-compatibility/2006" xmlns:mv="urn:schemas-microsoft-com:mac:vml" xmlns:o="urn:schemas-microsoft-com:office:office" xmlns:r="http://schemas.openxmlformats.org/officeDocument/2006/relationships" xmlns:m="http://schemas.openxmlformats.org/officeDocument/2006/math" xmlns:v="urn:schemas-microsoft-com:vml" xmlns:wp14="http://schemas.microsoft.com/office/word/2010/wordprocessingDrawing" xmlns:wp="http://schemas.openxmlformats.org/drawingml/2006/wordprocessingDrawing" xmlns:w10="urn:schemas-microsoft-com:office:word" xmlns:w="http://schemas.openxmlformats.org/wordprocessingml/2006/main" xmlns:w14="http://schemas.microsoft.com/office/word/2010/wordml" xmlns:wpg="http://schemas.microsoft.com/office/word/2010/wordprocessingGroup" xmlns:wpi="http://schemas.microsoft.com/office/word/2010/wordprocessingInk" xmlns:wne="http://schemas.microsoft.com/office/word/2006/wordml" xmlns:wps="http://schemas.microsoft.com/office/word/2010/wordprocessingShape" mc:Ignorable="w14 wp14">
   <w:abstractNum w:abstractNumId="0">
+    <w:nsid w:val="0DBE717F"/>
+    <w:multiLevelType w:val="hybridMultilevel"/>
+    <w:tmpl w:val="C2282DB0"/>
+    <w:lvl w:ilvl="0" w:tplc="556EC150">
+      <w:start w:val="1"/>
+      <w:numFmt w:val="bullet"/>
+      <w:lvlText w:val="-"/>
+      <w:lvlJc w:val="left"/>
+      <w:pPr>
+        <w:ind w:left="720" w:hanging="360"/>
+      </w:pPr>
+      <w:rPr>
+        <w:rFonts w:ascii="Cambria" w:eastAsiaTheme="minorEastAsia" w:hAnsi="Cambria" w:cstheme="minorBidi" w:hint="default"/>
+      </w:rPr>
+    </w:lvl>
+    <w:lvl w:ilvl="1" w:tplc="04090003" w:tentative="1">
+      <w:start w:val="1"/>
+      <w:numFmt w:val="bullet"/>
+      <w:lvlText w:val="o"/>
+      <w:lvlJc w:val="left"/>
+      <w:pPr>
+        <w:ind w:left="1440" w:hanging="360"/>
+      </w:pPr>
+      <w:rPr>
+        <w:rFonts w:ascii="Courier New" w:hAnsi="Courier New" w:hint="default"/>
+      </w:rPr>
+    </w:lvl>
+    <w:lvl w:ilvl="2" w:tplc="04090005" w:tentative="1">
+      <w:start w:val="1"/>
+      <w:numFmt w:val="bullet"/>
+      <w:lvlText w:val=""/>
+      <w:lvlJc w:val="left"/>
+      <w:pPr>
+        <w:ind w:left="2160" w:hanging="360"/>
+      </w:pPr>
+      <w:rPr>
+        <w:rFonts w:ascii="Wingdings" w:hAnsi="Wingdings" w:hint="default"/>
+      </w:rPr>
+    </w:lvl>
+    <w:lvl w:ilvl="3" w:tplc="04090001" w:tentative="1">
+      <w:start w:val="1"/>
+      <w:numFmt w:val="bullet"/>
+      <w:lvlText w:val=""/>
+      <w:lvlJc w:val="left"/>
+      <w:pPr>
+        <w:ind w:left="2880" w:hanging="360"/>
+      </w:pPr>
+      <w:rPr>
+        <w:rFonts w:ascii="Symbol" w:hAnsi="Symbol" w:hint="default"/>
+      </w:rPr>
+    </w:lvl>
+    <w:lvl w:ilvl="4" w:tplc="04090003" w:tentative="1">
+      <w:start w:val="1"/>
+      <w:numFmt w:val="bullet"/>
+      <w:lvlText w:val="o"/>
+      <w:lvlJc w:val="left"/>
+      <w:pPr>
+        <w:ind w:left="3600" w:hanging="360"/>
+      </w:pPr>
+      <w:rPr>
+        <w:rFonts w:ascii="Courier New" w:hAnsi="Courier New" w:hint="default"/>
+      </w:rPr>
+    </w:lvl>
+    <w:lvl w:ilvl="5" w:tplc="04090005" w:tentative="1">
+      <w:start w:val="1"/>
+      <w:numFmt w:val="bullet"/>
+      <w:lvlText w:val=""/>
+      <w:lvlJc w:val="left"/>
+      <w:pPr>
+        <w:ind w:left="4320" w:hanging="360"/>
+      </w:pPr>
+      <w:rPr>
+        <w:rFonts w:ascii="Wingdings" w:hAnsi="Wingdings" w:hint="default"/>
+      </w:rPr>
+    </w:lvl>
+    <w:lvl w:ilvl="6" w:tplc="04090001" w:tentative="1">
+      <w:start w:val="1"/>
+      <w:numFmt w:val="bullet"/>
+      <w:lvlText w:val=""/>
+      <w:lvlJc w:val="left"/>
+      <w:pPr>
+        <w:ind w:left="5040" w:hanging="360"/>
+      </w:pPr>
+      <w:rPr>
+        <w:rFonts w:ascii="Symbol" w:hAnsi="Symbol" w:hint="default"/>
+      </w:rPr>
+    </w:lvl>
+    <w:lvl w:ilvl="7" w:tplc="04090003" w:tentative="1">
+      <w:start w:val="1"/>
+      <w:numFmt w:val="bullet"/>
+      <w:lvlText w:val="o"/>
+      <w:lvlJc w:val="left"/>
+      <w:pPr>
+        <w:ind w:left="5760" w:hanging="360"/>
+      </w:pPr>
+      <w:rPr>
+        <w:rFonts w:ascii="Courier New" w:hAnsi="Courier New" w:hint="default"/>
+      </w:rPr>
+    </w:lvl>
+    <w:lvl w:ilvl="8" w:tplc="04090005" w:tentative="1">
+      <w:start w:val="1"/>
+      <w:numFmt w:val="bullet"/>
+      <w:lvlText w:val=""/>
+      <w:lvlJc w:val="left"/>
+      <w:pPr>
+        <w:ind w:left="6480" w:hanging="360"/>
+      </w:pPr>
+      <w:rPr>
+        <w:rFonts w:ascii="Wingdings" w:hAnsi="Wingdings" w:hint="default"/>
+      </w:rPr>
+    </w:lvl>
+  </w:abstractNum>
+  <w:abstractNum w:abstractNumId="1">
+    <w:nsid w:val="1BE42E90"/>
+    <w:multiLevelType w:val="multilevel"/>
+    <w:tmpl w:val="240434E0"/>
+    <w:lvl w:ilvl="0">
+      <w:start w:val="1"/>
+      <w:numFmt w:val="decimal"/>
+      <w:lvlText w:val="%1.0"/>
+      <w:lvlJc w:val="left"/>
+      <w:pPr>
+        <w:ind w:left="720" w:hanging="720"/>
+      </w:pPr>
+      <w:rPr>
+        <w:rFonts w:hint="default"/>
+      </w:rPr>
+    </w:lvl>
+    <w:lvl w:ilvl="1">
+      <w:start w:val="1"/>
+      <w:numFmt w:val="decimal"/>
+      <w:lvlText w:val="%1.%2"/>
+      <w:lvlJc w:val="left"/>
+      <w:pPr>
+        <w:ind w:left="1428" w:hanging="720"/>
+      </w:pPr>
+      <w:rPr>
+        <w:rFonts w:hint="default"/>
+      </w:rPr>
+    </w:lvl>
+    <w:lvl w:ilvl="2">
+      <w:start w:val="1"/>
+      <w:numFmt w:val="decimal"/>
+      <w:lvlText w:val="%1.%2.%3"/>
+      <w:lvlJc w:val="left"/>
+      <w:pPr>
+        <w:ind w:left="2136" w:hanging="720"/>
+      </w:pPr>
+      <w:rPr>
+        <w:rFonts w:hint="default"/>
+      </w:rPr>
+    </w:lvl>
+    <w:lvl w:ilvl="3">
+      <w:start w:val="1"/>
+      <w:numFmt w:val="decimal"/>
+      <w:lvlText w:val="%1.%2.%3.%4"/>
+      <w:lvlJc w:val="left"/>
+      <w:pPr>
+        <w:ind w:left="3204" w:hanging="1080"/>
+      </w:pPr>
+      <w:rPr>
+        <w:rFonts w:hint="default"/>
+      </w:rPr>
+    </w:lvl>
+    <w:lvl w:ilvl="4">
+      <w:start w:val="1"/>
+      <w:numFmt w:val="decimal"/>
+      <w:lvlText w:val="%1.%2.%3.%4.%5"/>
+      <w:lvlJc w:val="left"/>
+      <w:pPr>
+        <w:ind w:left="4272" w:hanging="1440"/>
+      </w:pPr>
+      <w:rPr>
+        <w:rFonts w:hint="default"/>
+      </w:rPr>
+    </w:lvl>
+    <w:lvl w:ilvl="5">
+      <w:start w:val="1"/>
+      <w:numFmt w:val="decimal"/>
+      <w:lvlText w:val="%1.%2.%3.%4.%5.%6"/>
+      <w:lvlJc w:val="left"/>
+      <w:pPr>
+        <w:ind w:left="5340" w:hanging="1800"/>
+      </w:pPr>
+      <w:rPr>
+        <w:rFonts w:hint="default"/>
+      </w:rPr>
+    </w:lvl>
+    <w:lvl w:ilvl="6">
+      <w:start w:val="1"/>
+      <w:numFmt w:val="decimal"/>
+      <w:lvlText w:val="%1.%2.%3.%4.%5.%6.%7"/>
+      <w:lvlJc w:val="left"/>
+      <w:pPr>
+        <w:ind w:left="6048" w:hanging="1800"/>
+      </w:pPr>
+      <w:rPr>
+        <w:rFonts w:hint="default"/>
+      </w:rPr>
+    </w:lvl>
+    <w:lvl w:ilvl="7">
+      <w:start w:val="1"/>
+      <w:numFmt w:val="decimal"/>
+      <w:lvlText w:val="%1.%2.%3.%4.%5.%6.%7.%8"/>
+      <w:lvlJc w:val="left"/>
+      <w:pPr>
+        <w:ind w:left="7116" w:hanging="2160"/>
+      </w:pPr>
+      <w:rPr>
+        <w:rFonts w:hint="default"/>
+      </w:rPr>
+    </w:lvl>
+    <w:lvl w:ilvl="8">
+      <w:start w:val="1"/>
+      <w:numFmt w:val="decimal"/>
+      <w:lvlText w:val="%1.%2.%3.%4.%5.%6.%7.%8.%9"/>
+      <w:lvlJc w:val="left"/>
+      <w:pPr>
+        <w:ind w:left="8184" w:hanging="2520"/>
+      </w:pPr>
+      <w:rPr>
+        <w:rFonts w:hint="default"/>
+      </w:rPr>
+    </w:lvl>
+  </w:abstractNum>
+  <w:abstractNum w:abstractNumId="2">
     <w:nsid w:val="24F7407B"/>
     <w:multiLevelType w:val="hybridMultilevel"/>
     <w:tmpl w:val="B4CC8924"/>
@@ -419,7 +1077,129 @@
       </w:pPr>
     </w:lvl>
   </w:abstractNum>
+  <w:abstractNum w:abstractNumId="3">
+    <w:nsid w:val="70456722"/>
+    <w:multiLevelType w:val="hybridMultilevel"/>
+    <w:tmpl w:val="ED3A8D96"/>
+    <w:lvl w:ilvl="0" w:tplc="0E702912">
+      <w:start w:val="1"/>
+      <w:numFmt w:val="bullet"/>
+      <w:lvlText w:val="-"/>
+      <w:lvlJc w:val="left"/>
+      <w:pPr>
+        <w:ind w:left="720" w:hanging="360"/>
+      </w:pPr>
+      <w:rPr>
+        <w:rFonts w:ascii="Cambria" w:eastAsiaTheme="minorEastAsia" w:hAnsi="Cambria" w:cstheme="minorBidi" w:hint="default"/>
+      </w:rPr>
+    </w:lvl>
+    <w:lvl w:ilvl="1" w:tplc="04090003" w:tentative="1">
+      <w:start w:val="1"/>
+      <w:numFmt w:val="bullet"/>
+      <w:lvlText w:val="o"/>
+      <w:lvlJc w:val="left"/>
+      <w:pPr>
+        <w:ind w:left="1440" w:hanging="360"/>
+      </w:pPr>
+      <w:rPr>
+        <w:rFonts w:ascii="Courier New" w:hAnsi="Courier New" w:hint="default"/>
+      </w:rPr>
+    </w:lvl>
+    <w:lvl w:ilvl="2" w:tplc="04090005" w:tentative="1">
+      <w:start w:val="1"/>
+      <w:numFmt w:val="bullet"/>
+      <w:lvlText w:val=""/>
+      <w:lvlJc w:val="left"/>
+      <w:pPr>
+        <w:ind w:left="2160" w:hanging="360"/>
+      </w:pPr>
+      <w:rPr>
+        <w:rFonts w:ascii="Wingdings" w:hAnsi="Wingdings" w:hint="default"/>
+      </w:rPr>
+    </w:lvl>
+    <w:lvl w:ilvl="3" w:tplc="04090001" w:tentative="1">
+      <w:start w:val="1"/>
+      <w:numFmt w:val="bullet"/>
+      <w:lvlText w:val=""/>
+      <w:lvlJc w:val="left"/>
+      <w:pPr>
+        <w:ind w:left="2880" w:hanging="360"/>
+      </w:pPr>
+      <w:rPr>
+        <w:rFonts w:ascii="Symbol" w:hAnsi="Symbol" w:hint="default"/>
+      </w:rPr>
+    </w:lvl>
+    <w:lvl w:ilvl="4" w:tplc="04090003" w:tentative="1">
+      <w:start w:val="1"/>
+      <w:numFmt w:val="bullet"/>
+      <w:lvlText w:val="o"/>
+      <w:lvlJc w:val="left"/>
+      <w:pPr>
+        <w:ind w:left="3600" w:hanging="360"/>
+      </w:pPr>
+      <w:rPr>
+        <w:rFonts w:ascii="Courier New" w:hAnsi="Courier New" w:hint="default"/>
+      </w:rPr>
+    </w:lvl>
+    <w:lvl w:ilvl="5" w:tplc="04090005" w:tentative="1">
+      <w:start w:val="1"/>
+      <w:numFmt w:val="bullet"/>
+      <w:lvlText w:val=""/>
+      <w:lvlJc w:val="left"/>
+      <w:pPr>
+        <w:ind w:left="4320" w:hanging="360"/>
+      </w:pPr>
+      <w:rPr>
+        <w:rFonts w:ascii="Wingdings" w:hAnsi="Wingdings" w:hint="default"/>
+      </w:rPr>
+    </w:lvl>
+    <w:lvl w:ilvl="6" w:tplc="04090001" w:tentative="1">
+      <w:start w:val="1"/>
+      <w:numFmt w:val="bullet"/>
+      <w:lvlText w:val=""/>
+      <w:lvlJc w:val="left"/>
+      <w:pPr>
+        <w:ind w:left="5040" w:hanging="360"/>
+      </w:pPr>
+      <w:rPr>
+        <w:rFonts w:ascii="Symbol" w:hAnsi="Symbol" w:hint="default"/>
+      </w:rPr>
+    </w:lvl>
+    <w:lvl w:ilvl="7" w:tplc="04090003" w:tentative="1">
+      <w:start w:val="1"/>
+      <w:numFmt w:val="bullet"/>
+      <w:lvlText w:val="o"/>
+      <w:lvlJc w:val="left"/>
+      <w:pPr>
+        <w:ind w:left="5760" w:hanging="360"/>
+      </w:pPr>
+      <w:rPr>
+        <w:rFonts w:ascii="Courier New" w:hAnsi="Courier New" w:hint="default"/>
+      </w:rPr>
+    </w:lvl>
+    <w:lvl w:ilvl="8" w:tplc="04090005" w:tentative="1">
+      <w:start w:val="1"/>
+      <w:numFmt w:val="bullet"/>
+      <w:lvlText w:val=""/>
+      <w:lvlJc w:val="left"/>
+      <w:pPr>
+        <w:ind w:left="6480" w:hanging="360"/>
+      </w:pPr>
+      <w:rPr>
+        <w:rFonts w:ascii="Wingdings" w:hAnsi="Wingdings" w:hint="default"/>
+      </w:rPr>
+    </w:lvl>
+  </w:abstractNum>
   <w:num w:numId="1">
+    <w:abstractNumId w:val="2"/>
+  </w:num>
+  <w:num w:numId="2">
+    <w:abstractNumId w:val="1"/>
+  </w:num>
+  <w:num w:numId="3">
+    <w:abstractNumId w:val="3"/>
+  </w:num>
+  <w:num w:numId="4">
     <w:abstractNumId w:val="0"/>
   </w:num>
 </w:numbering>

</xml_diff>

<commit_message>
nytt dokument for brukertest
</commit_message>
<xml_diff>
--- a/AP_Sprint4/Plan for brukertest.docx
+++ b/AP_Sprint4/Plan for brukertest.docx
@@ -2438,8 +2438,6 @@
       <w:r>
         <w:t>. Se 148</w:t>
       </w:r>
-      <w:bookmarkStart w:id="0" w:name="_GoBack"/>
-      <w:bookmarkEnd w:id="0"/>
     </w:p>
     <w:p>
       <w:pPr>
@@ -2459,10 +2457,12 @@
           <w:numId w:val="3"/>
         </w:numPr>
       </w:pPr>
+      <w:bookmarkStart w:id="0" w:name="_GoBack"/>
       <w:r>
         <w:t>lage en samtykke og taushetserklæring</w:t>
       </w:r>
     </w:p>
+    <w:bookmarkEnd w:id="0"/>
     <w:p>
       <w:pPr>
         <w:pStyle w:val="Listeavsnitt"/>
@@ -2508,6 +2508,11 @@
       <w:r>
         <w:t xml:space="preserve"> </w:t>
       </w:r>
+    </w:p>
+    <w:p>
+      <w:pPr>
+        <w:pStyle w:val="Listeavsnitt"/>
+      </w:pPr>
     </w:p>
     <w:p>
       <w:pPr>
@@ -2539,11 +2544,36 @@
         <w:t>:</w:t>
       </w:r>
     </w:p>
-    <w:p>
-      <w:pPr>
-        <w:pStyle w:val="Listeavsnitt"/>
-      </w:pPr>
-    </w:p>
+    <w:p/>
+    <w:p>
+      <w:r>
+        <w:t xml:space="preserve">Systemet vi har laget er beregnet på alle nettleser i Norge, samt for ansatte ved Aftenposten. Vi har i utgangspunktet valgt ansatte ved Aftenposten som testbrukere. Vi jobber i et stort selskap, og har dermed </w:t>
+      </w:r>
+      <w:r>
+        <w:t xml:space="preserve">prosjektlederen i testteamet </w:t>
+      </w:r>
+      <w:r>
+        <w:t xml:space="preserve">rekruttert noen brukere internt. Disse brukerne har tilstrekkelig lite eller middel kjennskap til det vi har utviklet. </w:t>
+      </w:r>
+    </w:p>
+    <w:p/>
+    <w:p>
+      <w:r>
+        <w:rPr>
+          <w:i/>
+        </w:rPr>
+        <w:t>Jobber disse med it- eller webutvikling ? Hvis ikke så er de beste kandidatene man kan finne. Vi ser selvsagt fordeler og ulemper ved å rekruttere ansatte.</w:t>
+      </w:r>
+      <w:r>
+        <w:t xml:space="preserve"> En stor ulempe kan mulig være at respondentene s</w:t>
+      </w:r>
+      <w:r>
+        <w:t xml:space="preserve">er seg positiv til løsningen og i liten grad av objektiv syn. </w:t>
+      </w:r>
+    </w:p>
+    <w:p/>
+    <w:p/>
+    <w:p/>
     <w:p>
       <w:pPr>
         <w:pStyle w:val="Listeavsnitt"/>
@@ -2568,8 +2598,15 @@
       </w:r>
     </w:p>
     <w:p>
-      <w:r>
-        <w:t xml:space="preserve">- Praktisk brukertesting, Eli </w:t>
+      <w:pPr>
+        <w:pStyle w:val="Listeavsnitt"/>
+        <w:numPr>
+          <w:ilvl w:val="0"/>
+          <w:numId w:val="3"/>
+        </w:numPr>
+      </w:pPr>
+      <w:r>
+        <w:t xml:space="preserve">Praktisk brukertesting, Eli </w:t>
       </w:r>
       <w:proofErr w:type="spellStart"/>
       <w:r>
@@ -2612,6 +2649,8 @@
         <w:t xml:space="preserve"> dam akademisk as, 2011, 1.utgave. 1.opplag, </w:t>
       </w:r>
     </w:p>
+    <w:p/>
+    <w:p/>
     <w:sectPr>
       <w:pgSz w:w="11900" w:h="16840"/>
       <w:pgMar w:top="1417" w:right="1417" w:bottom="1417" w:left="1417" w:header="708" w:footer="708" w:gutter="0"/>
@@ -4040,7 +4079,7 @@
 </file>
 
 <file path=customXml/itemProps1.xml><?xml version="1.0" encoding="utf-8"?>
-<ds:datastoreItem xmlns:ds="http://schemas.openxmlformats.org/officeDocument/2006/customXml" ds:itemID="{049A4F65-AB68-A846-8A50-C03814C8D6E3}">
+<ds:datastoreItem xmlns:ds="http://schemas.openxmlformats.org/officeDocument/2006/customXml" ds:itemID="{C4812768-83FC-0C43-815F-E0DEFBD80E7E}">
   <ds:schemaRefs>
     <ds:schemaRef ds:uri="http://schemas.openxmlformats.org/officeDocument/2006/bibliography"/>
   </ds:schemaRefs>

</xml_diff>